<commit_message>
updated mapping tables based on OPQUARY_0.3
</commit_message>
<xml_diff>
--- a/Migratieplan/Mapping GO Joshua.docx
+++ b/Migratieplan/Mapping GO Joshua.docx
@@ -684,6 +684,7 @@
               <w:left w:val="single" w:sz="4" w:space="0" w:color="auto"/>
               <w:right w:val="single" w:sz="4" w:space="0" w:color="auto"/>
             </w:tcBorders>
+            <w:vAlign w:val="center"/>
           </w:tcPr>
           <w:p>
             <w:pPr>
@@ -754,7 +755,7 @@
                 <w:rFonts w:cs="Arial"/>
                 <w:bCs/>
               </w:rPr>
-              <w:t>order_id</w:t>
+              <w:t>Order_Item_Id</w:t>
             </w:r>
             <w:proofErr w:type="spellEnd"/>
           </w:p>
@@ -804,13 +805,6 @@
                 <w:bCs/>
               </w:rPr>
             </w:pPr>
-            <w:r>
-              <w:rPr>
-                <w:rFonts w:cs="Arial"/>
-                <w:bCs/>
-              </w:rPr>
-              <w:t>Order</w:t>
-            </w:r>
           </w:p>
         </w:tc>
         <w:tc>
@@ -831,15 +825,6 @@
                 <w:bCs/>
               </w:rPr>
             </w:pPr>
-            <w:proofErr w:type="spellStart"/>
-            <w:r>
-              <w:rPr>
-                <w:rFonts w:cs="Arial"/>
-                <w:bCs/>
-              </w:rPr>
-              <w:t>Order_id</w:t>
-            </w:r>
-            <w:proofErr w:type="spellEnd"/>
           </w:p>
         </w:tc>
         <w:tc>
@@ -860,13 +845,6 @@
                 <w:bCs/>
               </w:rPr>
             </w:pPr>
-            <w:r>
-              <w:rPr>
-                <w:rFonts w:cs="Arial"/>
-                <w:bCs/>
-              </w:rPr>
-              <w:t>INT</w:t>
-            </w:r>
           </w:p>
         </w:tc>
         <w:tc>
@@ -907,6 +885,12 @@
                 <w:bCs/>
               </w:rPr>
             </w:pPr>
+            <w:r>
+              <w:rPr>
+                <w:bCs/>
+              </w:rPr>
+              <w:t>IDENTITY(1,1)</w:t>
+            </w:r>
           </w:p>
         </w:tc>
         <w:tc>
@@ -932,7 +916,7 @@
                 <w:rFonts w:cs="Arial"/>
                 <w:bCs/>
               </w:rPr>
-              <w:t>PK</w:t>
+              <w:t>NOT NULL, PK</w:t>
             </w:r>
           </w:p>
         </w:tc>
@@ -946,10 +930,12 @@
               <w:left w:val="single" w:sz="4" w:space="0" w:color="auto"/>
               <w:right w:val="single" w:sz="4" w:space="0" w:color="auto"/>
             </w:tcBorders>
-          </w:tcPr>
-          <w:p>
-            <w:pPr>
-              <w:pStyle w:val="TableBody"/>
+            <w:vAlign w:val="center"/>
+          </w:tcPr>
+          <w:p>
+            <w:pPr>
+              <w:pStyle w:val="TableBody"/>
+              <w:jc w:val="center"/>
               <w:rPr>
                 <w:rFonts w:cs="Arial"/>
                 <w:bCs/>
@@ -981,6 +967,235 @@
                 <w:rFonts w:cs="Arial"/>
                 <w:bCs/>
               </w:rPr>
+              <w:t>order_id</w:t>
+            </w:r>
+            <w:proofErr w:type="spellEnd"/>
+          </w:p>
+        </w:tc>
+        <w:tc>
+          <w:tcPr>
+            <w:tcW w:w="1344" w:type="dxa"/>
+            <w:tcBorders>
+              <w:top w:val="single" w:sz="4" w:space="0" w:color="auto"/>
+              <w:left w:val="single" w:sz="4" w:space="0" w:color="auto"/>
+              <w:bottom w:val="single" w:sz="4" w:space="0" w:color="auto"/>
+              <w:right w:val="single" w:sz="4" w:space="0" w:color="auto"/>
+            </w:tcBorders>
+          </w:tcPr>
+          <w:p>
+            <w:pPr>
+              <w:pStyle w:val="TableBody"/>
+              <w:rPr>
+                <w:rFonts w:cs="Arial"/>
+                <w:bCs/>
+              </w:rPr>
+            </w:pPr>
+            <w:r>
+              <w:rPr>
+                <w:rFonts w:cs="Arial"/>
+                <w:bCs/>
+              </w:rPr>
+              <w:t>INT</w:t>
+            </w:r>
+          </w:p>
+        </w:tc>
+        <w:tc>
+          <w:tcPr>
+            <w:tcW w:w="1417" w:type="dxa"/>
+            <w:tcBorders>
+              <w:top w:val="single" w:sz="4" w:space="0" w:color="auto"/>
+              <w:left w:val="single" w:sz="4" w:space="0" w:color="auto"/>
+              <w:bottom w:val="single" w:sz="4" w:space="0" w:color="auto"/>
+              <w:right w:val="single" w:sz="4" w:space="0" w:color="auto"/>
+            </w:tcBorders>
+          </w:tcPr>
+          <w:p>
+            <w:pPr>
+              <w:pStyle w:val="TableBody"/>
+              <w:rPr>
+                <w:rFonts w:cs="Arial"/>
+                <w:bCs/>
+              </w:rPr>
+            </w:pPr>
+            <w:r>
+              <w:rPr>
+                <w:rFonts w:cs="Arial"/>
+                <w:bCs/>
+              </w:rPr>
+              <w:t>Order</w:t>
+            </w:r>
+          </w:p>
+        </w:tc>
+        <w:tc>
+          <w:tcPr>
+            <w:tcW w:w="1560" w:type="dxa"/>
+            <w:tcBorders>
+              <w:top w:val="single" w:sz="4" w:space="0" w:color="auto"/>
+              <w:left w:val="single" w:sz="4" w:space="0" w:color="auto"/>
+              <w:bottom w:val="single" w:sz="4" w:space="0" w:color="auto"/>
+              <w:right w:val="single" w:sz="4" w:space="0" w:color="auto"/>
+            </w:tcBorders>
+          </w:tcPr>
+          <w:p>
+            <w:pPr>
+              <w:pStyle w:val="TableBody"/>
+              <w:rPr>
+                <w:rFonts w:cs="Arial"/>
+                <w:bCs/>
+              </w:rPr>
+            </w:pPr>
+            <w:proofErr w:type="spellStart"/>
+            <w:r>
+              <w:rPr>
+                <w:rFonts w:cs="Arial"/>
+                <w:bCs/>
+              </w:rPr>
+              <w:t>Order_id</w:t>
+            </w:r>
+            <w:proofErr w:type="spellEnd"/>
+          </w:p>
+        </w:tc>
+        <w:tc>
+          <w:tcPr>
+            <w:tcW w:w="2160" w:type="dxa"/>
+            <w:tcBorders>
+              <w:top w:val="single" w:sz="4" w:space="0" w:color="auto"/>
+              <w:left w:val="single" w:sz="4" w:space="0" w:color="auto"/>
+              <w:bottom w:val="single" w:sz="4" w:space="0" w:color="auto"/>
+              <w:right w:val="single" w:sz="4" w:space="0" w:color="auto"/>
+            </w:tcBorders>
+          </w:tcPr>
+          <w:p>
+            <w:pPr>
+              <w:pStyle w:val="TableBody"/>
+              <w:rPr>
+                <w:rFonts w:cs="Arial"/>
+                <w:bCs/>
+              </w:rPr>
+            </w:pPr>
+            <w:r>
+              <w:rPr>
+                <w:rFonts w:cs="Arial"/>
+                <w:bCs/>
+              </w:rPr>
+              <w:t>INT</w:t>
+            </w:r>
+          </w:p>
+        </w:tc>
+        <w:tc>
+          <w:tcPr>
+            <w:tcW w:w="1512" w:type="dxa"/>
+            <w:tcBorders>
+              <w:top w:val="single" w:sz="4" w:space="0" w:color="auto"/>
+              <w:left w:val="single" w:sz="4" w:space="0" w:color="auto"/>
+              <w:bottom w:val="single" w:sz="4" w:space="0" w:color="auto"/>
+              <w:right w:val="single" w:sz="4" w:space="0" w:color="auto"/>
+            </w:tcBorders>
+          </w:tcPr>
+          <w:p>
+            <w:pPr>
+              <w:pStyle w:val="TableBody"/>
+              <w:rPr>
+                <w:rFonts w:cs="Arial"/>
+                <w:bCs/>
+              </w:rPr>
+            </w:pPr>
+          </w:p>
+        </w:tc>
+        <w:tc>
+          <w:tcPr>
+            <w:tcW w:w="900" w:type="dxa"/>
+            <w:tcBorders>
+              <w:top w:val="single" w:sz="4" w:space="0" w:color="auto"/>
+              <w:left w:val="single" w:sz="4" w:space="0" w:color="auto"/>
+              <w:bottom w:val="single" w:sz="4" w:space="0" w:color="auto"/>
+              <w:right w:val="single" w:sz="4" w:space="0" w:color="auto"/>
+            </w:tcBorders>
+          </w:tcPr>
+          <w:p>
+            <w:pPr>
+              <w:pStyle w:val="TableBody"/>
+              <w:rPr>
+                <w:rFonts w:cs="Arial"/>
+                <w:bCs/>
+              </w:rPr>
+            </w:pPr>
+          </w:p>
+        </w:tc>
+        <w:tc>
+          <w:tcPr>
+            <w:tcW w:w="2550" w:type="dxa"/>
+            <w:tcBorders>
+              <w:top w:val="single" w:sz="4" w:space="0" w:color="auto"/>
+              <w:left w:val="single" w:sz="4" w:space="0" w:color="auto"/>
+              <w:bottom w:val="single" w:sz="4" w:space="0" w:color="auto"/>
+              <w:right w:val="single" w:sz="4" w:space="0" w:color="auto"/>
+            </w:tcBorders>
+          </w:tcPr>
+          <w:p>
+            <w:pPr>
+              <w:pStyle w:val="TableBody"/>
+              <w:rPr>
+                <w:rFonts w:cs="Arial"/>
+                <w:bCs/>
+              </w:rPr>
+            </w:pPr>
+            <w:r>
+              <w:rPr>
+                <w:rFonts w:cs="Arial"/>
+                <w:bCs/>
+              </w:rPr>
+              <w:t>Not null, FK</w:t>
+            </w:r>
+          </w:p>
+        </w:tc>
+      </w:tr>
+      <w:tr>
+        <w:tc>
+          <w:tcPr>
+            <w:tcW w:w="1116" w:type="dxa"/>
+            <w:vMerge/>
+            <w:tcBorders>
+              <w:left w:val="single" w:sz="4" w:space="0" w:color="auto"/>
+              <w:right w:val="single" w:sz="4" w:space="0" w:color="auto"/>
+            </w:tcBorders>
+            <w:vAlign w:val="center"/>
+          </w:tcPr>
+          <w:p>
+            <w:pPr>
+              <w:pStyle w:val="TableBody"/>
+              <w:jc w:val="center"/>
+              <w:rPr>
+                <w:rFonts w:cs="Arial"/>
+                <w:bCs/>
+              </w:rPr>
+            </w:pPr>
+          </w:p>
+        </w:tc>
+        <w:tc>
+          <w:tcPr>
+            <w:tcW w:w="1472" w:type="dxa"/>
+            <w:tcBorders>
+              <w:top w:val="single" w:sz="4" w:space="0" w:color="auto"/>
+              <w:left w:val="single" w:sz="4" w:space="0" w:color="auto"/>
+              <w:bottom w:val="single" w:sz="4" w:space="0" w:color="auto"/>
+              <w:right w:val="single" w:sz="4" w:space="0" w:color="auto"/>
+            </w:tcBorders>
+          </w:tcPr>
+          <w:p>
+            <w:pPr>
+              <w:pStyle w:val="TableBody"/>
+              <w:rPr>
+                <w:rFonts w:cs="Arial"/>
+                <w:bCs/>
+              </w:rPr>
+            </w:pPr>
+            <w:proofErr w:type="spellStart"/>
+            <w:r>
+              <w:rPr>
+                <w:rFonts w:cs="Arial"/>
+                <w:bCs/>
+              </w:rPr>
               <w:t>product_number</w:t>
             </w:r>
             <w:proofErr w:type="spellEnd"/>
@@ -1159,7 +1374,7 @@
                 <w:rFonts w:cs="Arial"/>
                 <w:bCs/>
               </w:rPr>
-              <w:t>FK</w:t>
+              <w:t>NOT NULL, FK</w:t>
             </w:r>
           </w:p>
         </w:tc>
@@ -1176,10 +1391,12 @@
               <w:left w:val="single" w:sz="4" w:space="0" w:color="auto"/>
               <w:right w:val="single" w:sz="4" w:space="0" w:color="auto"/>
             </w:tcBorders>
-          </w:tcPr>
-          <w:p>
-            <w:pPr>
-              <w:pStyle w:val="TableBody"/>
+            <w:vAlign w:val="center"/>
+          </w:tcPr>
+          <w:p>
+            <w:pPr>
+              <w:pStyle w:val="TableBody"/>
+              <w:jc w:val="center"/>
               <w:rPr>
                 <w:rFonts w:cs="Arial"/>
                 <w:bCs/>
@@ -1417,6 +1634,13 @@
                 <w:bCs/>
               </w:rPr>
             </w:pPr>
+            <w:r>
+              <w:rPr>
+                <w:rFonts w:cs="Arial"/>
+                <w:bCs/>
+              </w:rPr>
+              <w:t>NOT NULL</w:t>
+            </w:r>
           </w:p>
         </w:tc>
       </w:tr>
@@ -1432,10 +1656,12 @@
               <w:left w:val="single" w:sz="4" w:space="0" w:color="auto"/>
               <w:right w:val="single" w:sz="4" w:space="0" w:color="auto"/>
             </w:tcBorders>
-          </w:tcPr>
-          <w:p>
-            <w:pPr>
-              <w:pStyle w:val="TableBody"/>
+            <w:vAlign w:val="center"/>
+          </w:tcPr>
+          <w:p>
+            <w:pPr>
+              <w:pStyle w:val="TableBody"/>
+              <w:jc w:val="center"/>
               <w:rPr>
                 <w:rFonts w:cs="Arial"/>
                 <w:bCs/>
@@ -1639,13 +1865,14 @@
             <w:vMerge/>
             <w:tcBorders>
               <w:left w:val="single" w:sz="4" w:space="0" w:color="auto"/>
-              <w:bottom w:val="single" w:sz="4" w:space="0" w:color="auto"/>
-              <w:right w:val="single" w:sz="4" w:space="0" w:color="auto"/>
-            </w:tcBorders>
-          </w:tcPr>
-          <w:p>
-            <w:pPr>
-              <w:pStyle w:val="TableBody"/>
+              <w:right w:val="single" w:sz="4" w:space="0" w:color="auto"/>
+            </w:tcBorders>
+            <w:vAlign w:val="center"/>
+          </w:tcPr>
+          <w:p>
+            <w:pPr>
+              <w:pStyle w:val="TableBody"/>
+              <w:jc w:val="center"/>
               <w:rPr>
                 <w:rFonts w:cs="Arial"/>
                 <w:bCs/>
@@ -1852,6 +2079,13 @@
                 <w:bCs/>
               </w:rPr>
             </w:pPr>
+            <w:r>
+              <w:rPr>
+                <w:rFonts w:cs="Arial"/>
+                <w:bCs/>
+              </w:rPr>
+              <w:t>NOT NULL</w:t>
+            </w:r>
           </w:p>
         </w:tc>
       </w:tr>
@@ -1859,12 +2093,220 @@
         <w:tc>
           <w:tcPr>
             <w:tcW w:w="1116" w:type="dxa"/>
+            <w:vMerge/>
+            <w:tcBorders>
+              <w:left w:val="single" w:sz="4" w:space="0" w:color="auto"/>
+              <w:bottom w:val="single" w:sz="4" w:space="0" w:color="auto"/>
+              <w:right w:val="single" w:sz="4" w:space="0" w:color="auto"/>
+            </w:tcBorders>
+            <w:vAlign w:val="center"/>
+          </w:tcPr>
+          <w:p>
+            <w:pPr>
+              <w:pStyle w:val="TableBody"/>
+              <w:jc w:val="center"/>
+              <w:rPr>
+                <w:rFonts w:cs="Arial"/>
+                <w:bCs/>
+              </w:rPr>
+            </w:pPr>
+          </w:p>
+        </w:tc>
+        <w:tc>
+          <w:tcPr>
+            <w:tcW w:w="1472" w:type="dxa"/>
+            <w:tcBorders>
+              <w:top w:val="single" w:sz="4" w:space="0" w:color="auto"/>
+              <w:left w:val="single" w:sz="4" w:space="0" w:color="auto"/>
+              <w:bottom w:val="single" w:sz="4" w:space="0" w:color="auto"/>
+              <w:right w:val="single" w:sz="4" w:space="0" w:color="auto"/>
+            </w:tcBorders>
+          </w:tcPr>
+          <w:p>
+            <w:pPr>
+              <w:pStyle w:val="TableBody"/>
+              <w:rPr>
+                <w:rFonts w:cs="Arial"/>
+                <w:bCs/>
+              </w:rPr>
+            </w:pPr>
+            <w:proofErr w:type="spellStart"/>
+            <w:r>
+              <w:rPr>
+                <w:rFonts w:cs="Arial"/>
+                <w:bCs/>
+              </w:rPr>
+              <w:t>Price_Each</w:t>
+            </w:r>
+            <w:proofErr w:type="spellEnd"/>
+          </w:p>
+        </w:tc>
+        <w:tc>
+          <w:tcPr>
+            <w:tcW w:w="1344" w:type="dxa"/>
+            <w:tcBorders>
+              <w:top w:val="single" w:sz="4" w:space="0" w:color="auto"/>
+              <w:left w:val="single" w:sz="4" w:space="0" w:color="auto"/>
+              <w:bottom w:val="single" w:sz="4" w:space="0" w:color="auto"/>
+              <w:right w:val="single" w:sz="4" w:space="0" w:color="auto"/>
+            </w:tcBorders>
+          </w:tcPr>
+          <w:p>
+            <w:pPr>
+              <w:pStyle w:val="TableBody"/>
+              <w:rPr>
+                <w:rFonts w:cs="Arial"/>
+                <w:bCs/>
+              </w:rPr>
+            </w:pPr>
+            <w:r>
+              <w:rPr>
+                <w:rFonts w:cs="Arial"/>
+                <w:bCs/>
+              </w:rPr>
+              <w:t>FLOAT</w:t>
+            </w:r>
+          </w:p>
+        </w:tc>
+        <w:tc>
+          <w:tcPr>
+            <w:tcW w:w="1417" w:type="dxa"/>
+            <w:tcBorders>
+              <w:top w:val="single" w:sz="4" w:space="0" w:color="auto"/>
+              <w:left w:val="single" w:sz="4" w:space="0" w:color="auto"/>
+              <w:bottom w:val="single" w:sz="4" w:space="0" w:color="auto"/>
+              <w:right w:val="single" w:sz="4" w:space="0" w:color="auto"/>
+            </w:tcBorders>
+          </w:tcPr>
+          <w:p>
+            <w:pPr>
+              <w:pStyle w:val="TableBody"/>
+              <w:rPr>
+                <w:rFonts w:cs="Arial"/>
+                <w:bCs/>
+              </w:rPr>
+            </w:pPr>
+          </w:p>
+        </w:tc>
+        <w:tc>
+          <w:tcPr>
+            <w:tcW w:w="1560" w:type="dxa"/>
+            <w:tcBorders>
+              <w:top w:val="single" w:sz="4" w:space="0" w:color="auto"/>
+              <w:left w:val="single" w:sz="4" w:space="0" w:color="auto"/>
+              <w:bottom w:val="single" w:sz="4" w:space="0" w:color="auto"/>
+              <w:right w:val="single" w:sz="4" w:space="0" w:color="auto"/>
+            </w:tcBorders>
+          </w:tcPr>
+          <w:p>
+            <w:pPr>
+              <w:pStyle w:val="TableBody"/>
+              <w:rPr>
+                <w:rFonts w:cs="Arial"/>
+                <w:bCs/>
+              </w:rPr>
+            </w:pPr>
+          </w:p>
+        </w:tc>
+        <w:tc>
+          <w:tcPr>
+            <w:tcW w:w="2160" w:type="dxa"/>
+            <w:tcBorders>
+              <w:top w:val="single" w:sz="4" w:space="0" w:color="auto"/>
+              <w:left w:val="single" w:sz="4" w:space="0" w:color="auto"/>
+              <w:bottom w:val="single" w:sz="4" w:space="0" w:color="auto"/>
+              <w:right w:val="single" w:sz="4" w:space="0" w:color="auto"/>
+            </w:tcBorders>
+          </w:tcPr>
+          <w:p>
+            <w:pPr>
+              <w:pStyle w:val="Header"/>
+              <w:rPr>
+                <w:rFonts w:ascii="Arial" w:hAnsi="Arial" w:cs="Arial"/>
+                <w:bCs/>
+              </w:rPr>
+            </w:pPr>
+          </w:p>
+        </w:tc>
+        <w:tc>
+          <w:tcPr>
+            <w:tcW w:w="1512" w:type="dxa"/>
+            <w:tcBorders>
+              <w:top w:val="single" w:sz="4" w:space="0" w:color="auto"/>
+              <w:left w:val="single" w:sz="4" w:space="0" w:color="auto"/>
+              <w:bottom w:val="single" w:sz="4" w:space="0" w:color="auto"/>
+              <w:right w:val="single" w:sz="4" w:space="0" w:color="auto"/>
+            </w:tcBorders>
+          </w:tcPr>
+          <w:p>
+            <w:pPr>
+              <w:pStyle w:val="TableBody"/>
+              <w:rPr>
+                <w:rFonts w:cs="Arial"/>
+                <w:bCs/>
+              </w:rPr>
+            </w:pPr>
+          </w:p>
+        </w:tc>
+        <w:tc>
+          <w:tcPr>
+            <w:tcW w:w="900" w:type="dxa"/>
+            <w:tcBorders>
+              <w:top w:val="single" w:sz="4" w:space="0" w:color="auto"/>
+              <w:left w:val="single" w:sz="4" w:space="0" w:color="auto"/>
+              <w:bottom w:val="single" w:sz="4" w:space="0" w:color="auto"/>
+              <w:right w:val="single" w:sz="4" w:space="0" w:color="auto"/>
+            </w:tcBorders>
+          </w:tcPr>
+          <w:p>
+            <w:pPr>
+              <w:pStyle w:val="TableBody"/>
+              <w:rPr>
+                <w:rFonts w:cs="Arial"/>
+                <w:bCs/>
+              </w:rPr>
+            </w:pPr>
+          </w:p>
+        </w:tc>
+        <w:tc>
+          <w:tcPr>
+            <w:tcW w:w="2550" w:type="dxa"/>
+            <w:tcBorders>
+              <w:top w:val="single" w:sz="4" w:space="0" w:color="auto"/>
+              <w:left w:val="single" w:sz="4" w:space="0" w:color="auto"/>
+              <w:bottom w:val="single" w:sz="4" w:space="0" w:color="auto"/>
+              <w:right w:val="single" w:sz="4" w:space="0" w:color="auto"/>
+            </w:tcBorders>
+          </w:tcPr>
+          <w:p>
+            <w:pPr>
+              <w:pStyle w:val="TableBody"/>
+              <w:rPr>
+                <w:rFonts w:cs="Arial"/>
+                <w:bCs/>
+              </w:rPr>
+            </w:pPr>
+            <w:r>
+              <w:rPr>
+                <w:rFonts w:cs="Arial"/>
+                <w:bCs/>
+              </w:rPr>
+              <w:t>NOT NULL</w:t>
+            </w:r>
+          </w:p>
+        </w:tc>
+      </w:tr>
+      <w:tr>
+        <w:tc>
+          <w:tcPr>
+            <w:tcW w:w="1116" w:type="dxa"/>
             <w:vMerge w:val="restart"/>
             <w:tcBorders>
               <w:top w:val="single" w:sz="4" w:space="0" w:color="auto"/>
               <w:left w:val="single" w:sz="4" w:space="0" w:color="auto"/>
               <w:right w:val="single" w:sz="4" w:space="0" w:color="auto"/>
             </w:tcBorders>
+            <w:vAlign w:val="center"/>
           </w:tcPr>
           <w:p>
             <w:pPr>
@@ -2090,6 +2532,12 @@
                 <w:bCs/>
               </w:rPr>
             </w:pPr>
+            <w:r>
+              <w:rPr>
+                <w:bCs/>
+              </w:rPr>
+              <w:t>IDENTITY(1,1)</w:t>
+            </w:r>
           </w:p>
         </w:tc>
         <w:tc>
@@ -2110,6 +2558,13 @@
                 <w:bCs/>
               </w:rPr>
             </w:pPr>
+            <w:r>
+              <w:rPr>
+                <w:rFonts w:cs="Arial"/>
+                <w:bCs/>
+              </w:rPr>
+              <w:t xml:space="preserve">NOT NULL, </w:t>
+            </w:r>
             <w:r>
               <w:rPr>
                 <w:rFonts w:cs="Arial"/>
@@ -2129,6 +2584,7 @@
               <w:left w:val="single" w:sz="4" w:space="0" w:color="auto"/>
               <w:right w:val="single" w:sz="4" w:space="0" w:color="auto"/>
             </w:tcBorders>
+            <w:vAlign w:val="center"/>
           </w:tcPr>
           <w:p>
             <w:pPr>
@@ -2360,6 +2816,7 @@
               <w:bottom w:val="single" w:sz="4" w:space="0" w:color="auto"/>
               <w:right w:val="single" w:sz="4" w:space="0" w:color="auto"/>
             </w:tcBorders>
+            <w:vAlign w:val="center"/>
           </w:tcPr>
           <w:p>
             <w:pPr>
@@ -2571,6 +3028,13 @@
                 <w:bCs/>
               </w:rPr>
             </w:pPr>
+            <w:r>
+              <w:rPr>
+                <w:rFonts w:cs="Arial"/>
+                <w:bCs/>
+              </w:rPr>
+              <w:t>NOT NULL</w:t>
+            </w:r>
           </w:p>
         </w:tc>
       </w:tr>
@@ -2584,6 +3048,7 @@
               <w:left w:val="single" w:sz="4" w:space="0" w:color="auto"/>
               <w:right w:val="single" w:sz="4" w:space="0" w:color="auto"/>
             </w:tcBorders>
+            <w:vAlign w:val="center"/>
           </w:tcPr>
           <w:p>
             <w:pPr>
@@ -2809,6 +3274,12 @@
                 <w:bCs/>
               </w:rPr>
             </w:pPr>
+            <w:r>
+              <w:rPr>
+                <w:bCs/>
+              </w:rPr>
+              <w:t>IDENTITY(1,1)</w:t>
+            </w:r>
           </w:p>
         </w:tc>
         <w:tc>
@@ -2829,6 +3300,13 @@
                 <w:bCs/>
               </w:rPr>
             </w:pPr>
+            <w:r>
+              <w:rPr>
+                <w:rFonts w:cs="Arial"/>
+                <w:bCs/>
+              </w:rPr>
+              <w:t xml:space="preserve">NOT NULL, </w:t>
+            </w:r>
             <w:r>
               <w:rPr>
                 <w:rFonts w:cs="Arial"/>
@@ -2849,6 +3327,7 @@
               <w:bottom w:val="single" w:sz="4" w:space="0" w:color="auto"/>
               <w:right w:val="single" w:sz="4" w:space="0" w:color="auto"/>
             </w:tcBorders>
+            <w:vAlign w:val="center"/>
           </w:tcPr>
           <w:p>
             <w:pPr>
@@ -3060,6 +3539,13 @@
                 <w:bCs/>
               </w:rPr>
             </w:pPr>
+            <w:r>
+              <w:rPr>
+                <w:rFonts w:cs="Arial"/>
+                <w:bCs/>
+              </w:rPr>
+              <w:t>NOT NULL</w:t>
+            </w:r>
           </w:p>
         </w:tc>
       </w:tr>
@@ -3076,6 +3562,7 @@
               <w:left w:val="single" w:sz="4" w:space="0" w:color="auto"/>
               <w:right w:val="single" w:sz="4" w:space="0" w:color="auto"/>
             </w:tcBorders>
+            <w:vAlign w:val="center"/>
           </w:tcPr>
           <w:p>
             <w:pPr>
@@ -3301,6 +3788,12 @@
                 <w:bCs/>
               </w:rPr>
             </w:pPr>
+            <w:r>
+              <w:rPr>
+                <w:bCs/>
+              </w:rPr>
+              <w:t>IDENTITY(1,1)</w:t>
+            </w:r>
           </w:p>
         </w:tc>
         <w:tc>
@@ -3321,6 +3814,13 @@
                 <w:bCs/>
               </w:rPr>
             </w:pPr>
+            <w:r>
+              <w:rPr>
+                <w:rFonts w:cs="Arial"/>
+                <w:bCs/>
+              </w:rPr>
+              <w:t xml:space="preserve">NOT NULL, </w:t>
+            </w:r>
             <w:r>
               <w:rPr>
                 <w:rFonts w:cs="Arial"/>
@@ -3343,6 +3843,7 @@
               <w:left w:val="single" w:sz="4" w:space="0" w:color="auto"/>
               <w:right w:val="single" w:sz="4" w:space="0" w:color="auto"/>
             </w:tcBorders>
+            <w:vAlign w:val="center"/>
           </w:tcPr>
           <w:p>
             <w:pPr>
@@ -3557,6 +4058,7 @@
               <w:left w:val="single" w:sz="4" w:space="0" w:color="auto"/>
               <w:right w:val="single" w:sz="4" w:space="0" w:color="auto"/>
             </w:tcBorders>
+            <w:vAlign w:val="center"/>
           </w:tcPr>
           <w:p>
             <w:pPr>
@@ -3795,6 +4297,13 @@
                 <w:bCs/>
               </w:rPr>
             </w:pPr>
+            <w:r>
+              <w:rPr>
+                <w:rFonts w:cs="Arial"/>
+                <w:bCs/>
+              </w:rPr>
+              <w:t>NOT NULL</w:t>
+            </w:r>
           </w:p>
         </w:tc>
       </w:tr>
@@ -3810,6 +4319,7 @@
               <w:left w:val="single" w:sz="4" w:space="0" w:color="auto"/>
               <w:right w:val="single" w:sz="4" w:space="0" w:color="auto"/>
             </w:tcBorders>
+            <w:vAlign w:val="center"/>
           </w:tcPr>
           <w:p>
             <w:pPr>
@@ -4064,6 +4574,7 @@
               <w:left w:val="single" w:sz="4" w:space="0" w:color="auto"/>
               <w:right w:val="single" w:sz="4" w:space="0" w:color="auto"/>
             </w:tcBorders>
+            <w:vAlign w:val="center"/>
             <w:tcPrChange w:id="28" w:author="cas ros" w:date="2018-03-13T11:25:00Z">
               <w:tcPr>
                 <w:tcW w:w="1116" w:type="dxa"/>
@@ -4405,6 +4916,13 @@
                 <w:bCs/>
               </w:rPr>
             </w:pPr>
+            <w:r>
+              <w:rPr>
+                <w:rFonts w:cs="Arial"/>
+                <w:bCs/>
+              </w:rPr>
+              <w:t>NOT NULL</w:t>
+            </w:r>
           </w:p>
         </w:tc>
       </w:tr>
@@ -4460,6 +4978,7 @@
               <w:left w:val="single" w:sz="4" w:space="0" w:color="auto"/>
               <w:right w:val="single" w:sz="4" w:space="0" w:color="auto"/>
             </w:tcBorders>
+            <w:vAlign w:val="center"/>
             <w:tcPrChange w:id="42" w:author="cas ros" w:date="2018-03-13T11:25:00Z">
               <w:tcPr>
                 <w:tcW w:w="1116" w:type="dxa"/>
@@ -4774,6 +5293,7 @@
               <w:left w:val="single" w:sz="4" w:space="0" w:color="auto"/>
               <w:right w:val="single" w:sz="4" w:space="0" w:color="auto"/>
             </w:tcBorders>
+            <w:vAlign w:val="center"/>
           </w:tcPr>
           <w:p>
             <w:pPr>
@@ -4991,6 +5511,7 @@
               <w:left w:val="single" w:sz="4" w:space="0" w:color="auto"/>
               <w:right w:val="single" w:sz="4" w:space="0" w:color="auto"/>
             </w:tcBorders>
+            <w:vAlign w:val="center"/>
           </w:tcPr>
           <w:p>
             <w:pPr>
@@ -5208,6 +5729,7 @@
               <w:left w:val="single" w:sz="4" w:space="0" w:color="auto"/>
               <w:right w:val="single" w:sz="4" w:space="0" w:color="auto"/>
             </w:tcBorders>
+            <w:vAlign w:val="center"/>
           </w:tcPr>
           <w:p>
             <w:pPr>
@@ -5393,8 +5915,6 @@
                 <w:bCs/>
               </w:rPr>
             </w:pPr>
-            <w:bookmarkStart w:id="54" w:name="_GoBack"/>
-            <w:bookmarkEnd w:id="54"/>
           </w:p>
         </w:tc>
         <w:tc>
@@ -5427,6 +5947,7 @@
               <w:left w:val="single" w:sz="4" w:space="0" w:color="auto"/>
               <w:right w:val="single" w:sz="4" w:space="0" w:color="auto"/>
             </w:tcBorders>
+            <w:vAlign w:val="center"/>
           </w:tcPr>
           <w:p>
             <w:pPr>
@@ -5648,6 +6169,7 @@
               <w:left w:val="single" w:sz="4" w:space="0" w:color="auto"/>
               <w:right w:val="single" w:sz="4" w:space="0" w:color="auto"/>
             </w:tcBorders>
+            <w:vAlign w:val="center"/>
           </w:tcPr>
           <w:p>
             <w:pPr>
@@ -5866,6 +6388,7 @@
               <w:bottom w:val="single" w:sz="4" w:space="0" w:color="auto"/>
               <w:right w:val="single" w:sz="4" w:space="0" w:color="auto"/>
             </w:tcBorders>
+            <w:vAlign w:val="center"/>
           </w:tcPr>
           <w:p>
             <w:pPr>
@@ -6084,6 +6607,7 @@
               <w:left w:val="single" w:sz="4" w:space="0" w:color="auto"/>
               <w:right w:val="single" w:sz="4" w:space="0" w:color="auto"/>
             </w:tcBorders>
+            <w:vAlign w:val="center"/>
           </w:tcPr>
           <w:p>
             <w:pPr>
@@ -6312,6 +6836,7 @@
               <w:left w:val="single" w:sz="4" w:space="0" w:color="auto"/>
               <w:right w:val="single" w:sz="4" w:space="0" w:color="auto"/>
             </w:tcBorders>
+            <w:vAlign w:val="center"/>
           </w:tcPr>
           <w:p>
             <w:pPr>
@@ -6523,6 +7048,13 @@
                 <w:bCs/>
               </w:rPr>
             </w:pPr>
+            <w:r>
+              <w:rPr>
+                <w:rFonts w:cs="Arial"/>
+                <w:bCs/>
+              </w:rPr>
+              <w:t>NOT NULL</w:t>
+            </w:r>
           </w:p>
         </w:tc>
       </w:tr>
@@ -6535,6 +7067,7 @@
               <w:left w:val="single" w:sz="4" w:space="0" w:color="auto"/>
               <w:right w:val="single" w:sz="4" w:space="0" w:color="auto"/>
             </w:tcBorders>
+            <w:vAlign w:val="center"/>
           </w:tcPr>
           <w:p>
             <w:pPr>
@@ -6772,6 +7305,7 @@
               <w:left w:val="single" w:sz="4" w:space="0" w:color="auto"/>
               <w:right w:val="single" w:sz="4" w:space="0" w:color="auto"/>
             </w:tcBorders>
+            <w:vAlign w:val="center"/>
           </w:tcPr>
           <w:p>
             <w:pPr>
@@ -6981,6 +7515,13 @@
                 <w:bCs/>
               </w:rPr>
             </w:pPr>
+            <w:r>
+              <w:rPr>
+                <w:rFonts w:cs="Arial"/>
+                <w:bCs/>
+              </w:rPr>
+              <w:t>NOT NULL</w:t>
+            </w:r>
           </w:p>
         </w:tc>
       </w:tr>
@@ -6993,6 +7534,7 @@
               <w:left w:val="single" w:sz="4" w:space="0" w:color="auto"/>
               <w:right w:val="single" w:sz="4" w:space="0" w:color="auto"/>
             </w:tcBorders>
+            <w:vAlign w:val="center"/>
           </w:tcPr>
           <w:p>
             <w:pPr>
@@ -7214,6 +7756,7 @@
               <w:left w:val="single" w:sz="4" w:space="0" w:color="auto"/>
               <w:right w:val="single" w:sz="4" w:space="0" w:color="auto"/>
             </w:tcBorders>
+            <w:vAlign w:val="center"/>
           </w:tcPr>
           <w:p>
             <w:pPr>
@@ -7435,6 +7978,7 @@
               <w:left w:val="single" w:sz="4" w:space="0" w:color="auto"/>
               <w:right w:val="single" w:sz="4" w:space="0" w:color="auto"/>
             </w:tcBorders>
+            <w:vAlign w:val="center"/>
           </w:tcPr>
           <w:p>
             <w:pPr>
@@ -7656,6 +8200,7 @@
               <w:left w:val="single" w:sz="4" w:space="0" w:color="auto"/>
               <w:right w:val="single" w:sz="4" w:space="0" w:color="auto"/>
             </w:tcBorders>
+            <w:vAlign w:val="center"/>
           </w:tcPr>
           <w:p>
             <w:pPr>
@@ -7873,6 +8418,7 @@
               <w:left w:val="single" w:sz="4" w:space="0" w:color="auto"/>
               <w:right w:val="single" w:sz="4" w:space="0" w:color="auto"/>
             </w:tcBorders>
+            <w:vAlign w:val="center"/>
           </w:tcPr>
           <w:p>
             <w:pPr>
@@ -7935,7 +8481,7 @@
                 <w:rFonts w:cs="Arial"/>
                 <w:bCs/>
               </w:rPr>
-              <w:t>DOUBLE</w:t>
+              <w:t>FLOAT</w:t>
             </w:r>
           </w:p>
         </w:tc>
@@ -8090,6 +8636,7 @@
               <w:left w:val="single" w:sz="4" w:space="0" w:color="auto"/>
               <w:right w:val="single" w:sz="4" w:space="0" w:color="auto"/>
             </w:tcBorders>
+            <w:vAlign w:val="center"/>
           </w:tcPr>
           <w:p>
             <w:pPr>
@@ -8313,6 +8860,7 @@
               <w:left w:val="single" w:sz="4" w:space="0" w:color="auto"/>
               <w:right w:val="single" w:sz="4" w:space="0" w:color="auto"/>
             </w:tcBorders>
+            <w:vAlign w:val="center"/>
           </w:tcPr>
           <w:p>
             <w:pPr>
@@ -8532,6 +9080,7 @@
               <w:left w:val="single" w:sz="4" w:space="0" w:color="auto"/>
               <w:right w:val="single" w:sz="4" w:space="0" w:color="auto"/>
             </w:tcBorders>
+            <w:vAlign w:val="center"/>
           </w:tcPr>
           <w:p>
             <w:pPr>
@@ -8728,6 +9277,7 @@
               <w:left w:val="single" w:sz="4" w:space="0" w:color="auto"/>
               <w:right w:val="single" w:sz="4" w:space="0" w:color="auto"/>
             </w:tcBorders>
+            <w:vAlign w:val="center"/>
           </w:tcPr>
           <w:p>
             <w:pPr>
@@ -8947,6 +9497,7 @@
               <w:left w:val="single" w:sz="4" w:space="0" w:color="auto"/>
               <w:right w:val="single" w:sz="4" w:space="0" w:color="auto"/>
             </w:tcBorders>
+            <w:vAlign w:val="center"/>
           </w:tcPr>
           <w:p>
             <w:pPr>
@@ -9150,7 +9701,7 @@
             <w:left w:w="36" w:type="dxa"/>
             <w:right w:w="36" w:type="dxa"/>
           </w:tblCellMar>
-          <w:tblPrExChange w:id="55" w:author="cas ros" w:date="2018-03-13T11:26:00Z">
+          <w:tblPrExChange w:id="54" w:author="cas ros" w:date="2018-03-13T11:26:00Z">
             <w:tblPrEx>
               <w:tblW w:w="0" w:type="auto"/>
               <w:tblBorders>
@@ -9171,7 +9722,7 @@
         </w:tblPrEx>
         <w:trPr>
           <w:trHeight w:val="353"/>
-          <w:trPrChange w:id="56" w:author="cas ros" w:date="2018-03-13T11:26:00Z">
+          <w:trPrChange w:id="55" w:author="cas ros" w:date="2018-03-13T11:26:00Z">
             <w:trPr>
               <w:gridAfter w:val="0"/>
               <w:trHeight w:val="353"/>
@@ -9186,7 +9737,8 @@
               <w:left w:val="single" w:sz="4" w:space="0" w:color="auto"/>
               <w:right w:val="single" w:sz="4" w:space="0" w:color="auto"/>
             </w:tcBorders>
-            <w:tcPrChange w:id="57" w:author="cas ros" w:date="2018-03-13T11:26:00Z">
+            <w:vAlign w:val="center"/>
+            <w:tcPrChange w:id="56" w:author="cas ros" w:date="2018-03-13T11:26:00Z">
               <w:tcPr>
                 <w:tcW w:w="1116" w:type="dxa"/>
                 <w:vMerge/>
@@ -9217,7 +9769,7 @@
               <w:left w:val="single" w:sz="4" w:space="0" w:color="auto"/>
               <w:right w:val="single" w:sz="4" w:space="0" w:color="auto"/>
             </w:tcBorders>
-            <w:tcPrChange w:id="58" w:author="cas ros" w:date="2018-03-13T11:26:00Z">
+            <w:tcPrChange w:id="57" w:author="cas ros" w:date="2018-03-13T11:26:00Z">
               <w:tcPr>
                 <w:tcW w:w="1472" w:type="dxa"/>
                 <w:vMerge w:val="restart"/>
@@ -9257,7 +9809,7 @@
               <w:left w:val="single" w:sz="4" w:space="0" w:color="auto"/>
               <w:right w:val="single" w:sz="4" w:space="0" w:color="auto"/>
             </w:tcBorders>
-            <w:tcPrChange w:id="59" w:author="cas ros" w:date="2018-03-13T11:26:00Z">
+            <w:tcPrChange w:id="58" w:author="cas ros" w:date="2018-03-13T11:26:00Z">
               <w:tcPr>
                 <w:tcW w:w="1134" w:type="dxa"/>
                 <w:vMerge w:val="restart"/>
@@ -9295,7 +9847,7 @@
               <w:bottom w:val="single" w:sz="4" w:space="0" w:color="auto"/>
               <w:right w:val="single" w:sz="4" w:space="0" w:color="auto"/>
             </w:tcBorders>
-            <w:tcPrChange w:id="60" w:author="cas ros" w:date="2018-03-13T11:26:00Z">
+            <w:tcPrChange w:id="59" w:author="cas ros" w:date="2018-03-13T11:26:00Z">
               <w:tcPr>
                 <w:tcW w:w="1417" w:type="dxa"/>
                 <w:gridSpan w:val="2"/>
@@ -9325,7 +9877,7 @@
               <w:t>Sales_Staff</w:t>
             </w:r>
             <w:proofErr w:type="spellEnd"/>
-            <w:del w:id="61" w:author="cas ros" w:date="2018-03-13T11:27:00Z">
+            <w:del w:id="60" w:author="cas ros" w:date="2018-03-13T11:27:00Z">
               <w:r>
                 <w:rPr>
                   <w:rFonts w:cs="Arial"/>
@@ -9334,7 +9886,7 @@
                 <w:delText xml:space="preserve"> / </w:delText>
               </w:r>
             </w:del>
-            <w:del w:id="62" w:author="cas ros" w:date="2018-03-13T11:26:00Z">
+            <w:del w:id="61" w:author="cas ros" w:date="2018-03-13T11:26:00Z">
               <w:r>
                 <w:rPr>
                   <w:rFonts w:cs="Arial"/>
@@ -9354,7 +9906,7 @@
               <w:bottom w:val="single" w:sz="4" w:space="0" w:color="auto"/>
               <w:right w:val="single" w:sz="4" w:space="0" w:color="auto"/>
             </w:tcBorders>
-            <w:tcPrChange w:id="63" w:author="cas ros" w:date="2018-03-13T11:26:00Z">
+            <w:tcPrChange w:id="62" w:author="cas ros" w:date="2018-03-13T11:26:00Z">
               <w:tcPr>
                 <w:tcW w:w="1417" w:type="dxa"/>
                 <w:gridSpan w:val="2"/>
@@ -9375,7 +9927,7 @@
                 <w:bCs/>
               </w:rPr>
             </w:pPr>
-            <w:del w:id="64" w:author="cas ros" w:date="2018-03-13T11:26:00Z">
+            <w:del w:id="63" w:author="cas ros" w:date="2018-03-13T11:26:00Z">
               <w:r>
                 <w:rPr>
                   <w:rFonts w:cs="Arial"/>
@@ -9404,7 +9956,7 @@
               <w:bottom w:val="single" w:sz="4" w:space="0" w:color="auto"/>
               <w:right w:val="single" w:sz="4" w:space="0" w:color="auto"/>
             </w:tcBorders>
-            <w:tcPrChange w:id="65" w:author="cas ros" w:date="2018-03-13T11:26:00Z">
+            <w:tcPrChange w:id="64" w:author="cas ros" w:date="2018-03-13T11:26:00Z">
               <w:tcPr>
                 <w:tcW w:w="1418" w:type="dxa"/>
                 <w:gridSpan w:val="2"/>
@@ -9432,7 +9984,7 @@
               </w:rPr>
               <w:t>INT</w:t>
             </w:r>
-            <w:del w:id="66" w:author="cas ros" w:date="2018-03-13T11:27:00Z">
+            <w:del w:id="65" w:author="cas ros" w:date="2018-03-13T11:27:00Z">
               <w:r>
                 <w:rPr>
                   <w:rFonts w:ascii="Arial" w:hAnsi="Arial" w:cs="Arial"/>
@@ -9441,7 +9993,7 @@
                 <w:delText xml:space="preserve"> / </w:delText>
               </w:r>
             </w:del>
-            <w:del w:id="67" w:author="cas ros" w:date="2018-03-13T11:26:00Z">
+            <w:del w:id="66" w:author="cas ros" w:date="2018-03-13T11:26:00Z">
               <w:r>
                 <w:rPr>
                   <w:rFonts w:ascii="Arial" w:hAnsi="Arial" w:cs="Arial"/>
@@ -9461,7 +10013,7 @@
               <w:left w:val="single" w:sz="4" w:space="0" w:color="auto"/>
               <w:right w:val="single" w:sz="4" w:space="0" w:color="auto"/>
             </w:tcBorders>
-            <w:tcPrChange w:id="68" w:author="cas ros" w:date="2018-03-13T11:26:00Z">
+            <w:tcPrChange w:id="67" w:author="cas ros" w:date="2018-03-13T11:26:00Z">
               <w:tcPr>
                 <w:tcW w:w="1512" w:type="dxa"/>
                 <w:gridSpan w:val="2"/>
@@ -9493,7 +10045,7 @@
               <w:left w:val="single" w:sz="4" w:space="0" w:color="auto"/>
               <w:right w:val="single" w:sz="4" w:space="0" w:color="auto"/>
             </w:tcBorders>
-            <w:tcPrChange w:id="69" w:author="cas ros" w:date="2018-03-13T11:26:00Z">
+            <w:tcPrChange w:id="68" w:author="cas ros" w:date="2018-03-13T11:26:00Z">
               <w:tcPr>
                 <w:tcW w:w="900" w:type="dxa"/>
                 <w:vMerge w:val="restart"/>
@@ -9524,7 +10076,7 @@
               <w:left w:val="single" w:sz="4" w:space="0" w:color="auto"/>
               <w:right w:val="single" w:sz="4" w:space="0" w:color="auto"/>
             </w:tcBorders>
-            <w:tcPrChange w:id="70" w:author="cas ros" w:date="2018-03-13T11:26:00Z">
+            <w:tcPrChange w:id="69" w:author="cas ros" w:date="2018-03-13T11:26:00Z">
               <w:tcPr>
                 <w:tcW w:w="2550" w:type="dxa"/>
                 <w:gridSpan w:val="3"/>
@@ -9571,7 +10123,7 @@
             <w:left w:w="36" w:type="dxa"/>
             <w:right w:w="36" w:type="dxa"/>
           </w:tblCellMar>
-          <w:tblPrExChange w:id="71" w:author="cas ros" w:date="2018-03-13T11:26:00Z">
+          <w:tblPrExChange w:id="70" w:author="cas ros" w:date="2018-03-13T11:26:00Z">
             <w:tblPrEx>
               <w:tblW w:w="0" w:type="auto"/>
               <w:tblBorders>
@@ -9592,7 +10144,7 @@
         </w:tblPrEx>
         <w:trPr>
           <w:trHeight w:val="352"/>
-          <w:trPrChange w:id="72" w:author="cas ros" w:date="2018-03-13T11:26:00Z">
+          <w:trPrChange w:id="71" w:author="cas ros" w:date="2018-03-13T11:26:00Z">
             <w:trPr>
               <w:gridAfter w:val="0"/>
               <w:trHeight w:val="352"/>
@@ -9607,7 +10159,8 @@
               <w:left w:val="single" w:sz="4" w:space="0" w:color="auto"/>
               <w:right w:val="single" w:sz="4" w:space="0" w:color="auto"/>
             </w:tcBorders>
-            <w:tcPrChange w:id="73" w:author="cas ros" w:date="2018-03-13T11:26:00Z">
+            <w:vAlign w:val="center"/>
+            <w:tcPrChange w:id="72" w:author="cas ros" w:date="2018-03-13T11:26:00Z">
               <w:tcPr>
                 <w:tcW w:w="1116" w:type="dxa"/>
                 <w:vMerge/>
@@ -9638,7 +10191,7 @@
               <w:bottom w:val="single" w:sz="4" w:space="0" w:color="auto"/>
               <w:right w:val="single" w:sz="4" w:space="0" w:color="auto"/>
             </w:tcBorders>
-            <w:tcPrChange w:id="74" w:author="cas ros" w:date="2018-03-13T11:26:00Z">
+            <w:tcPrChange w:id="73" w:author="cas ros" w:date="2018-03-13T11:26:00Z">
               <w:tcPr>
                 <w:tcW w:w="1472" w:type="dxa"/>
                 <w:vMerge/>
@@ -9669,7 +10222,7 @@
               <w:bottom w:val="single" w:sz="4" w:space="0" w:color="auto"/>
               <w:right w:val="single" w:sz="4" w:space="0" w:color="auto"/>
             </w:tcBorders>
-            <w:tcPrChange w:id="75" w:author="cas ros" w:date="2018-03-13T11:26:00Z">
+            <w:tcPrChange w:id="74" w:author="cas ros" w:date="2018-03-13T11:26:00Z">
               <w:tcPr>
                 <w:tcW w:w="1134" w:type="dxa"/>
                 <w:vMerge/>
@@ -9700,7 +10253,7 @@
               <w:bottom w:val="single" w:sz="4" w:space="0" w:color="auto"/>
               <w:right w:val="single" w:sz="4" w:space="0" w:color="auto"/>
             </w:tcBorders>
-            <w:tcPrChange w:id="76" w:author="cas ros" w:date="2018-03-13T11:26:00Z">
+            <w:tcPrChange w:id="75" w:author="cas ros" w:date="2018-03-13T11:26:00Z">
               <w:tcPr>
                 <w:tcW w:w="1417" w:type="dxa"/>
                 <w:gridSpan w:val="2"/>
@@ -9721,7 +10274,7 @@
                 <w:bCs/>
               </w:rPr>
             </w:pPr>
-            <w:ins w:id="77" w:author="cas ros" w:date="2018-03-13T11:26:00Z">
+            <w:ins w:id="76" w:author="cas ros" w:date="2018-03-13T11:26:00Z">
               <w:r>
                 <w:rPr>
                   <w:rFonts w:cs="Arial"/>
@@ -9741,7 +10294,7 @@
               <w:bottom w:val="single" w:sz="4" w:space="0" w:color="auto"/>
               <w:right w:val="single" w:sz="4" w:space="0" w:color="auto"/>
             </w:tcBorders>
-            <w:tcPrChange w:id="78" w:author="cas ros" w:date="2018-03-13T11:26:00Z">
+            <w:tcPrChange w:id="77" w:author="cas ros" w:date="2018-03-13T11:26:00Z">
               <w:tcPr>
                 <w:tcW w:w="1417" w:type="dxa"/>
                 <w:gridSpan w:val="2"/>
@@ -9763,7 +10316,7 @@
               </w:rPr>
             </w:pPr>
             <w:proofErr w:type="spellStart"/>
-            <w:ins w:id="79" w:author="cas ros" w:date="2018-03-13T11:26:00Z">
+            <w:ins w:id="78" w:author="cas ros" w:date="2018-03-13T11:26:00Z">
               <w:r>
                 <w:rPr>
                   <w:rFonts w:cs="Arial"/>
@@ -9784,7 +10337,7 @@
               <w:bottom w:val="single" w:sz="4" w:space="0" w:color="auto"/>
               <w:right w:val="single" w:sz="4" w:space="0" w:color="auto"/>
             </w:tcBorders>
-            <w:tcPrChange w:id="80" w:author="cas ros" w:date="2018-03-13T11:26:00Z">
+            <w:tcPrChange w:id="79" w:author="cas ros" w:date="2018-03-13T11:26:00Z">
               <w:tcPr>
                 <w:tcW w:w="1418" w:type="dxa"/>
                 <w:gridSpan w:val="2"/>
@@ -9805,7 +10358,7 @@
                 <w:bCs/>
               </w:rPr>
             </w:pPr>
-            <w:ins w:id="81" w:author="cas ros" w:date="2018-03-13T11:26:00Z">
+            <w:ins w:id="80" w:author="cas ros" w:date="2018-03-13T11:26:00Z">
               <w:r>
                 <w:rPr>
                   <w:rFonts w:cs="Arial"/>
@@ -9825,7 +10378,7 @@
               <w:bottom w:val="single" w:sz="4" w:space="0" w:color="auto"/>
               <w:right w:val="single" w:sz="4" w:space="0" w:color="auto"/>
             </w:tcBorders>
-            <w:tcPrChange w:id="82" w:author="cas ros" w:date="2018-03-13T11:26:00Z">
+            <w:tcPrChange w:id="81" w:author="cas ros" w:date="2018-03-13T11:26:00Z">
               <w:tcPr>
                 <w:tcW w:w="1512" w:type="dxa"/>
                 <w:gridSpan w:val="2"/>
@@ -9857,7 +10410,7 @@
               <w:bottom w:val="single" w:sz="4" w:space="0" w:color="auto"/>
               <w:right w:val="single" w:sz="4" w:space="0" w:color="auto"/>
             </w:tcBorders>
-            <w:tcPrChange w:id="83" w:author="cas ros" w:date="2018-03-13T11:26:00Z">
+            <w:tcPrChange w:id="82" w:author="cas ros" w:date="2018-03-13T11:26:00Z">
               <w:tcPr>
                 <w:tcW w:w="900" w:type="dxa"/>
                 <w:vMerge/>
@@ -9888,7 +10441,7 @@
               <w:bottom w:val="single" w:sz="4" w:space="0" w:color="auto"/>
               <w:right w:val="single" w:sz="4" w:space="0" w:color="auto"/>
             </w:tcBorders>
-            <w:tcPrChange w:id="84" w:author="cas ros" w:date="2018-03-13T11:26:00Z">
+            <w:tcPrChange w:id="83" w:author="cas ros" w:date="2018-03-13T11:26:00Z">
               <w:tcPr>
                 <w:tcW w:w="2550" w:type="dxa"/>
                 <w:gridSpan w:val="3"/>
@@ -9921,6 +10474,7 @@
               <w:left w:val="single" w:sz="4" w:space="0" w:color="auto"/>
               <w:right w:val="single" w:sz="4" w:space="0" w:color="auto"/>
             </w:tcBorders>
+            <w:vAlign w:val="center"/>
           </w:tcPr>
           <w:p>
             <w:pPr>
@@ -10107,6 +10661,13 @@
                 <w:bCs/>
               </w:rPr>
             </w:pPr>
+            <w:r>
+              <w:rPr>
+                <w:rFonts w:cs="Arial"/>
+                <w:bCs/>
+              </w:rPr>
+              <w:t xml:space="preserve">NOT NULL, </w:t>
+            </w:r>
             <w:r>
               <w:rPr>
                 <w:rFonts w:cs="Arial"/>
@@ -10127,6 +10688,7 @@
               <w:bottom w:val="single" w:sz="4" w:space="0" w:color="auto"/>
               <w:right w:val="single" w:sz="4" w:space="0" w:color="auto"/>
             </w:tcBorders>
+            <w:vAlign w:val="center"/>
           </w:tcPr>
           <w:p>
             <w:pPr>
@@ -10333,6 +10895,7 @@
               <w:left w:val="single" w:sz="4" w:space="0" w:color="auto"/>
               <w:right w:val="single" w:sz="4" w:space="0" w:color="auto"/>
             </w:tcBorders>
+            <w:vAlign w:val="center"/>
           </w:tcPr>
           <w:p>
             <w:pPr>
@@ -10351,7 +10914,7 @@
               </w:rPr>
               <w:t>Sales_</w:t>
             </w:r>
-            <w:ins w:id="85" w:author="cas ros" w:date="2018-03-13T11:28:00Z">
+            <w:ins w:id="84" w:author="cas ros" w:date="2018-03-13T11:28:00Z">
               <w:r>
                 <w:rPr>
                   <w:rFonts w:cs="Arial"/>
@@ -10360,7 +10923,7 @@
                 <w:t>t</w:t>
               </w:r>
             </w:ins>
-            <w:del w:id="86" w:author="cas ros" w:date="2018-03-13T11:28:00Z">
+            <w:del w:id="85" w:author="cas ros" w:date="2018-03-13T11:28:00Z">
               <w:r>
                 <w:rPr>
                   <w:rFonts w:cs="Arial"/>
@@ -10583,6 +11146,13 @@
                 <w:rFonts w:cs="Arial"/>
                 <w:bCs/>
               </w:rPr>
+              <w:t xml:space="preserve">NOT NULL, </w:t>
+            </w:r>
+            <w:r>
+              <w:rPr>
+                <w:rFonts w:cs="Arial"/>
+                <w:bCs/>
+              </w:rPr>
               <w:t>PK</w:t>
             </w:r>
           </w:p>
@@ -10597,6 +11167,7 @@
               <w:left w:val="single" w:sz="4" w:space="0" w:color="auto"/>
               <w:right w:val="single" w:sz="4" w:space="0" w:color="auto"/>
             </w:tcBorders>
+            <w:vAlign w:val="center"/>
           </w:tcPr>
           <w:p>
             <w:pPr>
@@ -10808,6 +11379,13 @@
                 <w:bCs/>
               </w:rPr>
             </w:pPr>
+            <w:r>
+              <w:rPr>
+                <w:rFonts w:cs="Arial"/>
+                <w:bCs/>
+              </w:rPr>
+              <w:t>NOT NULL, PK</w:t>
+            </w:r>
           </w:p>
         </w:tc>
       </w:tr>
@@ -10820,6 +11398,7 @@
               <w:left w:val="single" w:sz="4" w:space="0" w:color="auto"/>
               <w:right w:val="single" w:sz="4" w:space="0" w:color="auto"/>
             </w:tcBorders>
+            <w:vAlign w:val="center"/>
           </w:tcPr>
           <w:p>
             <w:pPr>
@@ -11031,6 +11610,13 @@
                 <w:bCs/>
               </w:rPr>
             </w:pPr>
+            <w:r>
+              <w:rPr>
+                <w:rFonts w:cs="Arial"/>
+                <w:bCs/>
+              </w:rPr>
+              <w:t>NOT NULL, PK</w:t>
+            </w:r>
           </w:p>
         </w:tc>
       </w:tr>
@@ -11043,6 +11629,7 @@
               <w:left w:val="single" w:sz="4" w:space="0" w:color="auto"/>
               <w:right w:val="single" w:sz="4" w:space="0" w:color="auto"/>
             </w:tcBorders>
+            <w:vAlign w:val="center"/>
           </w:tcPr>
           <w:p>
             <w:pPr>
@@ -11254,6 +11841,13 @@
                 <w:bCs/>
               </w:rPr>
             </w:pPr>
+            <w:r>
+              <w:rPr>
+                <w:rFonts w:cs="Arial"/>
+                <w:bCs/>
+              </w:rPr>
+              <w:t xml:space="preserve">NOT NULL, </w:t>
+            </w:r>
             <w:r>
               <w:rPr>
                 <w:rFonts w:cs="Arial"/>
@@ -11273,6 +11867,7 @@
               <w:left w:val="single" w:sz="4" w:space="0" w:color="auto"/>
               <w:right w:val="single" w:sz="4" w:space="0" w:color="auto"/>
             </w:tcBorders>
+            <w:vAlign w:val="center"/>
           </w:tcPr>
           <w:p>
             <w:pPr>
@@ -11482,6 +12077,13 @@
                 <w:bCs/>
               </w:rPr>
             </w:pPr>
+            <w:r>
+              <w:rPr>
+                <w:rFonts w:cs="Arial"/>
+                <w:bCs/>
+              </w:rPr>
+              <w:t>NOT NULL, PK</w:t>
+            </w:r>
           </w:p>
         </w:tc>
       </w:tr>
@@ -11494,6 +12096,7 @@
               <w:left w:val="single" w:sz="4" w:space="0" w:color="auto"/>
               <w:right w:val="single" w:sz="4" w:space="0" w:color="auto"/>
             </w:tcBorders>
+            <w:vAlign w:val="center"/>
           </w:tcPr>
           <w:p>
             <w:pPr>
@@ -11705,6 +12308,13 @@
                 <w:bCs/>
               </w:rPr>
             </w:pPr>
+            <w:r>
+              <w:rPr>
+                <w:rFonts w:cs="Arial"/>
+                <w:bCs/>
+              </w:rPr>
+              <w:t>NOT NULL</w:t>
+            </w:r>
           </w:p>
         </w:tc>
       </w:tr>
@@ -11718,6 +12328,7 @@
               <w:bottom w:val="single" w:sz="4" w:space="0" w:color="auto"/>
               <w:right w:val="single" w:sz="4" w:space="0" w:color="auto"/>
             </w:tcBorders>
+            <w:vAlign w:val="center"/>
           </w:tcPr>
           <w:p>
             <w:pPr>
@@ -11929,6 +12540,13 @@
                 <w:bCs/>
               </w:rPr>
             </w:pPr>
+            <w:r>
+              <w:rPr>
+                <w:rFonts w:cs="Arial"/>
+                <w:bCs/>
+              </w:rPr>
+              <w:t>NOT NULL, PK</w:t>
+            </w:r>
           </w:p>
         </w:tc>
       </w:tr>
@@ -11942,6 +12560,7 @@
               <w:left w:val="single" w:sz="4" w:space="0" w:color="auto"/>
               <w:right w:val="single" w:sz="4" w:space="0" w:color="auto"/>
             </w:tcBorders>
+            <w:vAlign w:val="center"/>
           </w:tcPr>
           <w:p>
             <w:pPr>
@@ -12138,6 +12757,12 @@
                 <w:bCs/>
               </w:rPr>
             </w:pPr>
+            <w:r>
+              <w:rPr>
+                <w:bCs/>
+              </w:rPr>
+              <w:t>IDENTITY(1,1)</w:t>
+            </w:r>
           </w:p>
         </w:tc>
         <w:tc>
@@ -12158,6 +12783,13 @@
                 <w:bCs/>
               </w:rPr>
             </w:pPr>
+            <w:r>
+              <w:rPr>
+                <w:rFonts w:cs="Arial"/>
+                <w:bCs/>
+              </w:rPr>
+              <w:t xml:space="preserve">NOT NULL, </w:t>
+            </w:r>
             <w:r>
               <w:rPr>
                 <w:rFonts w:cs="Arial"/>
@@ -12241,7 +12873,14 @@
                 <w:rFonts w:cs="Arial"/>
                 <w:bCs/>
               </w:rPr>
-              <w:t>VARCHAR(20)</w:t>
+              <w:t>VARCHAR(5</w:t>
+            </w:r>
+            <w:r>
+              <w:rPr>
+                <w:rFonts w:cs="Arial"/>
+                <w:bCs/>
+              </w:rPr>
+              <w:t>0)</w:t>
             </w:r>
           </w:p>
         </w:tc>
@@ -12678,7 +13317,7 @@
                 <w:rFonts w:cs="Arial"/>
                 <w:bCs/>
               </w:rPr>
-              <w:t>INT</w:t>
+              <w:t>FLOAT</w:t>
             </w:r>
           </w:p>
         </w:tc>
@@ -12897,93 +13536,93 @@
                 <w:rFonts w:cs="Arial"/>
                 <w:bCs/>
               </w:rPr>
+              <w:t>FLOAT</w:t>
+            </w:r>
+          </w:p>
+        </w:tc>
+        <w:tc>
+          <w:tcPr>
+            <w:tcW w:w="1417" w:type="dxa"/>
+            <w:tcBorders>
+              <w:top w:val="single" w:sz="4" w:space="0" w:color="auto"/>
+              <w:left w:val="single" w:sz="4" w:space="0" w:color="auto"/>
+              <w:bottom w:val="single" w:sz="4" w:space="0" w:color="auto"/>
+              <w:right w:val="single" w:sz="4" w:space="0" w:color="auto"/>
+            </w:tcBorders>
+          </w:tcPr>
+          <w:p>
+            <w:pPr>
+              <w:pStyle w:val="TableBody"/>
+              <w:rPr>
+                <w:rFonts w:cs="Arial"/>
+                <w:bCs/>
+              </w:rPr>
+            </w:pPr>
+            <w:r>
+              <w:rPr>
+                <w:rFonts w:cs="Arial"/>
+                <w:bCs/>
+              </w:rPr>
+              <w:t>MAX_SALARY</w:t>
+            </w:r>
+          </w:p>
+        </w:tc>
+        <w:tc>
+          <w:tcPr>
+            <w:tcW w:w="1560" w:type="dxa"/>
+            <w:tcBorders>
+              <w:top w:val="single" w:sz="4" w:space="0" w:color="auto"/>
+              <w:left w:val="single" w:sz="4" w:space="0" w:color="auto"/>
+              <w:bottom w:val="single" w:sz="4" w:space="0" w:color="auto"/>
+              <w:right w:val="single" w:sz="4" w:space="0" w:color="auto"/>
+            </w:tcBorders>
+          </w:tcPr>
+          <w:p>
+            <w:pPr>
+              <w:pStyle w:val="TableBody"/>
+              <w:rPr>
+                <w:rFonts w:cs="Arial"/>
+                <w:bCs/>
+              </w:rPr>
+            </w:pPr>
+            <w:r>
+              <w:rPr>
+                <w:rFonts w:cs="Arial"/>
+                <w:bCs/>
+              </w:rPr>
+              <w:t>Jobs</w:t>
+            </w:r>
+          </w:p>
+        </w:tc>
+        <w:tc>
+          <w:tcPr>
+            <w:tcW w:w="2160" w:type="dxa"/>
+            <w:tcBorders>
+              <w:top w:val="single" w:sz="4" w:space="0" w:color="auto"/>
+              <w:left w:val="single" w:sz="4" w:space="0" w:color="auto"/>
+              <w:bottom w:val="single" w:sz="4" w:space="0" w:color="auto"/>
+              <w:right w:val="single" w:sz="4" w:space="0" w:color="auto"/>
+            </w:tcBorders>
+          </w:tcPr>
+          <w:p>
+            <w:pPr>
+              <w:pStyle w:val="TableBody"/>
+              <w:rPr>
+                <w:rFonts w:cs="Arial"/>
+                <w:bCs/>
+              </w:rPr>
+            </w:pPr>
+            <w:r>
+              <w:rPr>
+                <w:rFonts w:cs="Arial"/>
+                <w:bCs/>
+              </w:rPr>
               <w:t>INT</w:t>
             </w:r>
           </w:p>
         </w:tc>
         <w:tc>
           <w:tcPr>
-            <w:tcW w:w="1417" w:type="dxa"/>
-            <w:tcBorders>
-              <w:top w:val="single" w:sz="4" w:space="0" w:color="auto"/>
-              <w:left w:val="single" w:sz="4" w:space="0" w:color="auto"/>
-              <w:bottom w:val="single" w:sz="4" w:space="0" w:color="auto"/>
-              <w:right w:val="single" w:sz="4" w:space="0" w:color="auto"/>
-            </w:tcBorders>
-          </w:tcPr>
-          <w:p>
-            <w:pPr>
-              <w:pStyle w:val="TableBody"/>
-              <w:rPr>
-                <w:rFonts w:cs="Arial"/>
-                <w:bCs/>
-              </w:rPr>
-            </w:pPr>
-            <w:r>
-              <w:rPr>
-                <w:rFonts w:cs="Arial"/>
-                <w:bCs/>
-              </w:rPr>
-              <w:t>MAX_SALARY</w:t>
-            </w:r>
-          </w:p>
-        </w:tc>
-        <w:tc>
-          <w:tcPr>
-            <w:tcW w:w="1560" w:type="dxa"/>
-            <w:tcBorders>
-              <w:top w:val="single" w:sz="4" w:space="0" w:color="auto"/>
-              <w:left w:val="single" w:sz="4" w:space="0" w:color="auto"/>
-              <w:bottom w:val="single" w:sz="4" w:space="0" w:color="auto"/>
-              <w:right w:val="single" w:sz="4" w:space="0" w:color="auto"/>
-            </w:tcBorders>
-          </w:tcPr>
-          <w:p>
-            <w:pPr>
-              <w:pStyle w:val="TableBody"/>
-              <w:rPr>
-                <w:rFonts w:cs="Arial"/>
-                <w:bCs/>
-              </w:rPr>
-            </w:pPr>
-            <w:r>
-              <w:rPr>
-                <w:rFonts w:cs="Arial"/>
-                <w:bCs/>
-              </w:rPr>
-              <w:t>Jobs</w:t>
-            </w:r>
-          </w:p>
-        </w:tc>
-        <w:tc>
-          <w:tcPr>
-            <w:tcW w:w="2160" w:type="dxa"/>
-            <w:tcBorders>
-              <w:top w:val="single" w:sz="4" w:space="0" w:color="auto"/>
-              <w:left w:val="single" w:sz="4" w:space="0" w:color="auto"/>
-              <w:bottom w:val="single" w:sz="4" w:space="0" w:color="auto"/>
-              <w:right w:val="single" w:sz="4" w:space="0" w:color="auto"/>
-            </w:tcBorders>
-          </w:tcPr>
-          <w:p>
-            <w:pPr>
-              <w:pStyle w:val="TableBody"/>
-              <w:rPr>
-                <w:rFonts w:cs="Arial"/>
-                <w:bCs/>
-              </w:rPr>
-            </w:pPr>
-            <w:r>
-              <w:rPr>
-                <w:rFonts w:cs="Arial"/>
-                <w:bCs/>
-              </w:rPr>
-              <w:t>INT</w:t>
-            </w:r>
-          </w:p>
-        </w:tc>
-        <w:tc>
-          <w:tcPr>
             <w:tcW w:w="1512" w:type="dxa"/>
             <w:tcBorders>
               <w:top w:val="single" w:sz="4" w:space="0" w:color="auto"/>
@@ -13040,6 +13679,8 @@
                 <w:bCs/>
               </w:rPr>
             </w:pPr>
+            <w:bookmarkStart w:id="86" w:name="_GoBack"/>
+            <w:bookmarkEnd w:id="86"/>
           </w:p>
         </w:tc>
       </w:tr>

</xml_diff>